<commit_message>
added a few more lines to make it more interesing and louder.
</commit_message>
<xml_diff>
--- a/Documentation/Script.docx
+++ b/Documentation/Script.docx
@@ -17,14 +17,12 @@
           <w:sz w:val="28"/>
         </w:rPr>
       </w:pPr>
-      <w:proofErr w:type="gramStart"/>
-      <w:r>
-        <w:rPr>
-          <w:sz w:val="28"/>
-        </w:rPr>
-        <w:t>Oh..</w:t>
-      </w:r>
-      <w:proofErr w:type="gramEnd"/>
+      <w:r>
+        <w:rPr>
+          <w:sz w:val="28"/>
+        </w:rPr>
+        <w:t>Oh...</w:t>
+      </w:r>
       <w:r>
         <w:rPr>
           <w:sz w:val="28"/>
@@ -45,19 +43,11 @@
           <w:sz w:val="28"/>
         </w:rPr>
       </w:pPr>
-      <w:proofErr w:type="spellStart"/>
-      <w:r>
-        <w:rPr>
-          <w:sz w:val="28"/>
-        </w:rPr>
-        <w:t>Argg</w:t>
-      </w:r>
-      <w:proofErr w:type="spellEnd"/>
-      <w:r>
-        <w:rPr>
-          <w:sz w:val="28"/>
-        </w:rPr>
-        <w:t>…</w:t>
+      <w:r>
+        <w:rPr>
+          <w:sz w:val="28"/>
+        </w:rPr>
+        <w:t>*angry grunt*</w:t>
       </w:r>
     </w:p>
     <w:p>
@@ -159,15 +149,67 @@
         </w:rPr>
         <w:t>Why’d I come out here? It’s raining, I don’t need to water the plants.</w:t>
       </w:r>
+    </w:p>
+    <w:p>
+      <w:pPr>
+        <w:rPr>
+          <w:sz w:val="28"/>
+        </w:rPr>
+      </w:pPr>
+    </w:p>
+    <w:p>
+      <w:pPr>
+        <w:rPr>
+          <w:sz w:val="28"/>
+        </w:rPr>
+      </w:pPr>
+      <w:r>
+        <w:rPr>
+          <w:sz w:val="28"/>
+        </w:rPr>
+        <w:t>Oh</w:t>
+      </w:r>
+      <w:r>
+        <w:rPr>
+          <w:sz w:val="28"/>
+        </w:rPr>
+        <w:t>,</w:t>
+      </w:r>
+      <w:r>
+        <w:rPr>
+          <w:sz w:val="28"/>
+        </w:rPr>
+        <w:t xml:space="preserve"> what’s that?</w:t>
+      </w:r>
+    </w:p>
+    <w:p>
+      <w:pPr>
+        <w:rPr>
+          <w:sz w:val="28"/>
+        </w:rPr>
+      </w:pPr>
+    </w:p>
+    <w:p>
+      <w:pPr>
+        <w:rPr>
+          <w:sz w:val="28"/>
+        </w:rPr>
+      </w:pPr>
+      <w:r>
+        <w:rPr>
+          <w:sz w:val="28"/>
+        </w:rPr>
+        <w:t>Oh, no one’s here.</w:t>
+      </w:r>
+    </w:p>
+    <w:p>
+      <w:pPr>
+        <w:rPr>
+          <w:sz w:val="28"/>
+        </w:rPr>
+      </w:pPr>
       <w:bookmarkStart w:id="0" w:name="_GoBack"/>
       <w:bookmarkEnd w:id="0"/>
-    </w:p>
-    <w:p>
-      <w:pPr>
-        <w:rPr>
-          <w:sz w:val="28"/>
-        </w:rPr>
-      </w:pPr>
     </w:p>
     <w:sectPr>
       <w:pgSz w:w="11906" w:h="16838"/>

</xml_diff>

<commit_message>
added to the script and added the audio components to the game.
</commit_message>
<xml_diff>
--- a/Documentation/Script.docx
+++ b/Documentation/Script.docx
@@ -29,25 +29,31 @@
         </w:rPr>
         <w:t xml:space="preserve"> What am I doing here?</w:t>
       </w:r>
-    </w:p>
-    <w:p>
-      <w:pPr>
-        <w:rPr>
-          <w:sz w:val="28"/>
-        </w:rPr>
-      </w:pPr>
-    </w:p>
-    <w:p>
-      <w:pPr>
-        <w:rPr>
-          <w:sz w:val="28"/>
-        </w:rPr>
-      </w:pPr>
-      <w:r>
-        <w:rPr>
-          <w:sz w:val="28"/>
-        </w:rPr>
-        <w:t>*angry grunt*</w:t>
+      <w:r>
+        <w:rPr>
+          <w:sz w:val="28"/>
+        </w:rPr>
+        <w:t xml:space="preserve"> (</w:t>
+      </w:r>
+      <w:proofErr w:type="spellStart"/>
+      <w:r>
+        <w:rPr>
+          <w:sz w:val="28"/>
+        </w:rPr>
+        <w:t>whatAmIDoing</w:t>
+      </w:r>
+      <w:proofErr w:type="spellEnd"/>
+      <w:r>
+        <w:rPr>
+          <w:sz w:val="28"/>
+        </w:rPr>
+        <w:t>)</w:t>
+      </w:r>
+      <w:r>
+        <w:rPr>
+          <w:sz w:val="28"/>
+        </w:rPr>
+        <w:t xml:space="preserve"> (Done)</w:t>
       </w:r>
     </w:p>
     <w:p>
@@ -69,6 +75,18 @@
         </w:rPr>
         <w:t>*sigh*</w:t>
       </w:r>
+      <w:r>
+        <w:rPr>
+          <w:sz w:val="28"/>
+        </w:rPr>
+        <w:t xml:space="preserve"> (sigh)</w:t>
+      </w:r>
+      <w:r>
+        <w:rPr>
+          <w:sz w:val="28"/>
+        </w:rPr>
+        <w:t xml:space="preserve"> (Done)</w:t>
+      </w:r>
     </w:p>
     <w:p>
       <w:pPr>
@@ -89,25 +107,107 @@
         </w:rPr>
         <w:t>Hey Tom, this is a nice picture of you and your sister.</w:t>
       </w:r>
-    </w:p>
-    <w:p>
-      <w:pPr>
-        <w:rPr>
-          <w:sz w:val="28"/>
-        </w:rPr>
-      </w:pPr>
-    </w:p>
-    <w:p>
-      <w:pPr>
-        <w:rPr>
-          <w:sz w:val="28"/>
-        </w:rPr>
-      </w:pPr>
-      <w:r>
-        <w:rPr>
-          <w:sz w:val="28"/>
-        </w:rPr>
-        <w:t>Hey darling, I’ve always loved this picture of us.</w:t>
+      <w:r>
+        <w:rPr>
+          <w:sz w:val="28"/>
+        </w:rPr>
+        <w:t xml:space="preserve"> (</w:t>
+      </w:r>
+      <w:proofErr w:type="spellStart"/>
+      <w:r>
+        <w:rPr>
+          <w:sz w:val="28"/>
+        </w:rPr>
+        <w:t>heyTom</w:t>
+      </w:r>
+      <w:proofErr w:type="spellEnd"/>
+      <w:r>
+        <w:rPr>
+          <w:sz w:val="28"/>
+        </w:rPr>
+        <w:t>)</w:t>
+      </w:r>
+      <w:r>
+        <w:rPr>
+          <w:sz w:val="28"/>
+        </w:rPr>
+        <w:t xml:space="preserve"> (Done)</w:t>
+      </w:r>
+    </w:p>
+    <w:p>
+      <w:pPr>
+        <w:rPr>
+          <w:sz w:val="28"/>
+        </w:rPr>
+      </w:pPr>
+    </w:p>
+    <w:p>
+      <w:pPr>
+        <w:rPr>
+          <w:sz w:val="28"/>
+        </w:rPr>
+      </w:pPr>
+      <w:r>
+        <w:rPr>
+          <w:sz w:val="28"/>
+        </w:rPr>
+        <w:t>Hey darling, I’ve always</w:t>
+      </w:r>
+      <w:r>
+        <w:rPr>
+          <w:sz w:val="28"/>
+        </w:rPr>
+        <w:t xml:space="preserve">… </w:t>
+      </w:r>
+      <w:r>
+        <w:rPr>
+          <w:sz w:val="28"/>
+        </w:rPr>
+        <w:t>O</w:t>
+      </w:r>
+      <w:r>
+        <w:rPr>
+          <w:sz w:val="28"/>
+        </w:rPr>
+        <w:t xml:space="preserve">h no </w:t>
+      </w:r>
+      <w:r>
+        <w:rPr>
+          <w:sz w:val="28"/>
+        </w:rPr>
+        <w:t>one’s</w:t>
+      </w:r>
+      <w:r>
+        <w:rPr>
+          <w:sz w:val="28"/>
+        </w:rPr>
+        <w:t xml:space="preserve"> here.</w:t>
+      </w:r>
+      <w:r>
+        <w:rPr>
+          <w:sz w:val="28"/>
+        </w:rPr>
+        <w:t xml:space="preserve"> (</w:t>
+      </w:r>
+      <w:proofErr w:type="spellStart"/>
+      <w:r>
+        <w:rPr>
+          <w:sz w:val="28"/>
+        </w:rPr>
+        <w:t>heyDarling</w:t>
+      </w:r>
+      <w:proofErr w:type="spellEnd"/>
+      <w:r>
+        <w:rPr>
+          <w:sz w:val="28"/>
+        </w:rPr>
+        <w:t>)</w:t>
+      </w:r>
+      <w:r>
+        <w:rPr>
+          <w:sz w:val="28"/>
+        </w:rPr>
+        <w:t xml:space="preserve"> (Done)</w:t>
       </w:r>
     </w:p>
     <w:p>
@@ -129,6 +229,32 @@
         </w:rPr>
         <w:t>Oh, now how’d that get over there?</w:t>
       </w:r>
+      <w:r>
+        <w:rPr>
+          <w:sz w:val="28"/>
+        </w:rPr>
+        <w:t xml:space="preserve"> (</w:t>
+      </w:r>
+      <w:proofErr w:type="spellStart"/>
+      <w:r>
+        <w:rPr>
+          <w:sz w:val="28"/>
+        </w:rPr>
+        <w:t>howdThatGet</w:t>
+      </w:r>
+      <w:proofErr w:type="spellEnd"/>
+      <w:r>
+        <w:rPr>
+          <w:sz w:val="28"/>
+        </w:rPr>
+        <w:t>)</w:t>
+      </w:r>
+      <w:r>
+        <w:rPr>
+          <w:sz w:val="28"/>
+        </w:rPr>
+        <w:t xml:space="preserve"> (Done)</w:t>
+      </w:r>
     </w:p>
     <w:p>
       <w:pPr>
@@ -149,6 +275,38 @@
         </w:rPr>
         <w:t>Why’d I come out here? It’s raining, I don’t need to water the plants.</w:t>
       </w:r>
+      <w:r>
+        <w:rPr>
+          <w:sz w:val="28"/>
+        </w:rPr>
+        <w:t xml:space="preserve"> (</w:t>
+      </w:r>
+      <w:proofErr w:type="spellStart"/>
+      <w:r>
+        <w:rPr>
+          <w:sz w:val="28"/>
+        </w:rPr>
+        <w:t>whydIComeHere</w:t>
+      </w:r>
+      <w:proofErr w:type="spellEnd"/>
+      <w:r>
+        <w:rPr>
+          <w:sz w:val="28"/>
+        </w:rPr>
+        <w:t>)</w:t>
+      </w:r>
+      <w:r>
+        <w:rPr>
+          <w:sz w:val="28"/>
+        </w:rPr>
+        <w:t xml:space="preserve"> </w:t>
+      </w:r>
+      <w:r>
+        <w:rPr>
+          <w:sz w:val="28"/>
+        </w:rPr>
+        <w:t>(Done)</w:t>
+      </w:r>
     </w:p>
     <w:p>
       <w:pPr>
@@ -181,25 +339,31 @@
         </w:rPr>
         <w:t xml:space="preserve"> what’s that?</w:t>
       </w:r>
-    </w:p>
-    <w:p>
-      <w:pPr>
-        <w:rPr>
-          <w:sz w:val="28"/>
-        </w:rPr>
-      </w:pPr>
-    </w:p>
-    <w:p>
-      <w:pPr>
-        <w:rPr>
-          <w:sz w:val="28"/>
-        </w:rPr>
-      </w:pPr>
-      <w:r>
-        <w:rPr>
-          <w:sz w:val="28"/>
-        </w:rPr>
-        <w:t>Oh, no one’s here.</w:t>
+      <w:r>
+        <w:rPr>
+          <w:sz w:val="28"/>
+        </w:rPr>
+        <w:t xml:space="preserve"> (</w:t>
+      </w:r>
+      <w:proofErr w:type="spellStart"/>
+      <w:r>
+        <w:rPr>
+          <w:sz w:val="28"/>
+        </w:rPr>
+        <w:t>heartDiologue</w:t>
+      </w:r>
+      <w:proofErr w:type="spellEnd"/>
+      <w:r>
+        <w:rPr>
+          <w:sz w:val="28"/>
+        </w:rPr>
+        <w:t>)</w:t>
+      </w:r>
+      <w:r>
+        <w:rPr>
+          <w:sz w:val="28"/>
+        </w:rPr>
+        <w:t xml:space="preserve"> (Done)</w:t>
       </w:r>
     </w:p>
     <w:p>

</xml_diff>